<commit_message>
Addes CRs for emergency designs and created Competitors
</commit_message>
<xml_diff>
--- a/design/Design Specification - Capture - Feb2015 Emergency Competitor Changes.docx
+++ b/design/Design Specification - Capture - Feb2015 Emergency Competitor Changes.docx
@@ -107,6 +107,8 @@
           <w:kern w:val="0"/>
         </w:rPr>
       </w:pPr>
+      <w:bookmarkStart w:id="0" w:name="_GoBack"/>
+      <w:bookmarkEnd w:id="0"/>
     </w:p>
     <w:p>
       <w:pPr>
@@ -194,8 +196,26 @@
           <w:sz w:val="40"/>
         </w:rPr>
       </w:pPr>
-      <w:bookmarkStart w:id="0" w:name="_GoBack"/>
-      <w:bookmarkEnd w:id="0"/>
+      <w:r>
+        <w:rPr>
+          <w:rFonts w:asciiTheme="minorHAnsi" w:hAnsiTheme="minorHAnsi"/>
+          <w:b/>
+          <w:kern w:val="28"/>
+          <w:sz w:val="40"/>
+        </w:rPr>
+        <w:t>CR 13599</w:t>
+      </w:r>
+    </w:p>
+    <w:p>
+      <w:pPr>
+        <w:jc w:val="center"/>
+        <w:rPr>
+          <w:rFonts w:asciiTheme="minorHAnsi" w:hAnsiTheme="minorHAnsi"/>
+          <w:b/>
+          <w:kern w:val="28"/>
+          <w:sz w:val="40"/>
+        </w:rPr>
+      </w:pPr>
     </w:p>
     <w:p>
       <w:pPr>
@@ -2408,17 +2428,17 @@
           <w:rFonts w:asciiTheme="minorHAnsi" w:hAnsiTheme="minorHAnsi"/>
         </w:rPr>
       </w:pPr>
-      <w:bookmarkStart w:id="12" w:name="_Toc342757861"/>
-      <w:bookmarkStart w:id="13" w:name="_Toc346297769"/>
-      <w:bookmarkStart w:id="14" w:name="_Toc404134499"/>
-      <w:bookmarkStart w:id="15" w:name="_Toc413053672"/>
+      <w:bookmarkStart w:id="12" w:name="_Toc413053672"/>
+      <w:bookmarkStart w:id="13" w:name="_Toc342757861"/>
+      <w:bookmarkStart w:id="14" w:name="_Toc346297769"/>
+      <w:bookmarkStart w:id="15" w:name="_Toc404134499"/>
       <w:r>
         <w:rPr>
           <w:rFonts w:asciiTheme="minorHAnsi" w:hAnsiTheme="minorHAnsi"/>
         </w:rPr>
         <w:t>Bug list for current release</w:t>
       </w:r>
-      <w:bookmarkEnd w:id="15"/>
+      <w:bookmarkEnd w:id="12"/>
     </w:p>
     <w:p>
       <w:pPr>
@@ -2832,9 +2852,9 @@
       <w:bookmarkStart w:id="16" w:name="_Toc342757862"/>
       <w:bookmarkStart w:id="17" w:name="_Toc346297770"/>
       <w:bookmarkStart w:id="18" w:name="_Toc404134500"/>
-      <w:bookmarkEnd w:id="12"/>
       <w:bookmarkEnd w:id="13"/>
       <w:bookmarkEnd w:id="14"/>
+      <w:bookmarkEnd w:id="15"/>
     </w:p>
     <w:p>
       <w:pPr>
@@ -3738,17 +3758,7 @@
           <w:szCs w:val="22"/>
           <w:shd w:val="clear" w:color="auto" w:fill="FFFFFF"/>
         </w:rPr>
-        <w:t>Competitors missing for Area 49</w:t>
-      </w:r>
-      <w:r>
-        <w:rPr>
-          <w:rFonts w:asciiTheme="minorHAnsi" w:hAnsiTheme="minorHAnsi" w:cstheme="minorHAnsi"/>
-          <w:color w:val="333333"/>
-          <w:sz w:val="22"/>
-          <w:szCs w:val="22"/>
-          <w:shd w:val="clear" w:color="auto" w:fill="FFFFFF"/>
-        </w:rPr>
-        <w:t>.</w:t>
+        <w:t>Competitors missing for Area 49.</w:t>
       </w:r>
       <w:proofErr w:type="gramEnd"/>
       <w:r>
@@ -4045,8 +4055,9 @@
           <w:szCs w:val="22"/>
           <w:shd w:val="clear" w:color="auto" w:fill="FFFFFF"/>
         </w:rPr>
-        <w:t xml:space="preserve"> </w:t>
-      </w:r>
+        <w:t xml:space="preserve"> (SAO) </w:t>
+      </w:r>
+      <w:proofErr w:type="gramStart"/>
       <w:r>
         <w:rPr>
           <w:rFonts w:asciiTheme="minorHAnsi" w:hAnsiTheme="minorHAnsi" w:cstheme="minorHAnsi"/>
@@ -4055,8 +4066,9 @@
           <w:szCs w:val="22"/>
           <w:shd w:val="clear" w:color="auto" w:fill="FFFFFF"/>
         </w:rPr>
-        <w:t>(</w:t>
-      </w:r>
+        <w:t>need</w:t>
+      </w:r>
+      <w:proofErr w:type="gramEnd"/>
       <w:r>
         <w:rPr>
           <w:rFonts w:asciiTheme="minorHAnsi" w:hAnsiTheme="minorHAnsi" w:cstheme="minorHAnsi"/>
@@ -4065,69 +4077,7 @@
           <w:szCs w:val="22"/>
           <w:shd w:val="clear" w:color="auto" w:fill="FFFFFF"/>
         </w:rPr>
-        <w:t>SAO</w:t>
-      </w:r>
-      <w:r>
-        <w:rPr>
-          <w:rFonts w:asciiTheme="minorHAnsi" w:hAnsiTheme="minorHAnsi" w:cstheme="minorHAnsi"/>
-          <w:color w:val="333333"/>
-          <w:sz w:val="22"/>
-          <w:szCs w:val="22"/>
-          <w:shd w:val="clear" w:color="auto" w:fill="FFFFFF"/>
-        </w:rPr>
-        <w:t>)</w:t>
-      </w:r>
-      <w:r>
-        <w:rPr>
-          <w:rFonts w:asciiTheme="minorHAnsi" w:hAnsiTheme="minorHAnsi" w:cstheme="minorHAnsi"/>
-          <w:color w:val="333333"/>
-          <w:sz w:val="22"/>
-          <w:szCs w:val="22"/>
-          <w:shd w:val="clear" w:color="auto" w:fill="FFFFFF"/>
-        </w:rPr>
-        <w:t xml:space="preserve"> </w:t>
-      </w:r>
-      <w:proofErr w:type="gramStart"/>
-      <w:r>
-        <w:rPr>
-          <w:rFonts w:asciiTheme="minorHAnsi" w:hAnsiTheme="minorHAnsi" w:cstheme="minorHAnsi"/>
-          <w:color w:val="333333"/>
-          <w:sz w:val="22"/>
-          <w:szCs w:val="22"/>
-          <w:shd w:val="clear" w:color="auto" w:fill="FFFFFF"/>
-        </w:rPr>
-        <w:t>need</w:t>
-      </w:r>
-      <w:proofErr w:type="gramEnd"/>
-      <w:r>
-        <w:rPr>
-          <w:rFonts w:asciiTheme="minorHAnsi" w:hAnsiTheme="minorHAnsi" w:cstheme="minorHAnsi"/>
-          <w:color w:val="333333"/>
-          <w:sz w:val="22"/>
-          <w:szCs w:val="22"/>
-          <w:shd w:val="clear" w:color="auto" w:fill="FFFFFF"/>
-        </w:rPr>
-        <w:t xml:space="preserve"> to be added to Competitors in Capture. I</w:t>
-      </w:r>
-      <w:r>
-        <w:rPr>
-          <w:rFonts w:asciiTheme="minorHAnsi" w:hAnsiTheme="minorHAnsi" w:cstheme="minorHAnsi"/>
-          <w:color w:val="333333"/>
-          <w:sz w:val="22"/>
-          <w:szCs w:val="22"/>
-          <w:shd w:val="clear" w:color="auto" w:fill="FFFFFF"/>
-        </w:rPr>
-        <w:t>t has already been added to</w:t>
-      </w:r>
-      <w:r>
-        <w:rPr>
-          <w:rFonts w:asciiTheme="minorHAnsi" w:hAnsiTheme="minorHAnsi" w:cstheme="minorHAnsi"/>
-          <w:color w:val="333333"/>
-          <w:sz w:val="22"/>
-          <w:szCs w:val="22"/>
-          <w:shd w:val="clear" w:color="auto" w:fill="FFFFFF"/>
-        </w:rPr>
-        <w:t xml:space="preserve"> the placemat</w:t>
+        <w:t xml:space="preserve"> to be added to Competitors in Capture. It has already been added to the placemat</w:t>
       </w:r>
       <w:r>
         <w:rPr>
@@ -4471,17 +4421,7 @@
           <w:szCs w:val="22"/>
           <w:shd w:val="clear" w:color="auto" w:fill="FFFFFF"/>
         </w:rPr>
-        <w:t xml:space="preserve"> </w:t>
-      </w:r>
-      <w:r>
-        <w:rPr>
-          <w:rFonts w:asciiTheme="minorHAnsi" w:hAnsiTheme="minorHAnsi" w:cstheme="minorHAnsi"/>
-          <w:color w:val="333333"/>
-          <w:sz w:val="22"/>
-          <w:szCs w:val="22"/>
-          <w:shd w:val="clear" w:color="auto" w:fill="FFFFFF"/>
-        </w:rPr>
-        <w:t>competitors missing in the New from Competitor (and probably the other dropdowns) list.</w:t>
+        <w:t xml:space="preserve"> competitors missing in the New from Competitor (and probably the other dropdowns) list.</w:t>
       </w:r>
       <w:r>
         <w:rPr>
@@ -4732,8 +4672,9 @@
           <w:szCs w:val="21"/>
           <w:shd w:val="clear" w:color="auto" w:fill="FFFFFF"/>
         </w:rPr>
-        <w:t>a</w:t>
-      </w:r>
+        <w:t>area</w:t>
+      </w:r>
+      <w:proofErr w:type="gramEnd"/>
       <w:r>
         <w:rPr>
           <w:rFonts w:ascii="Helvetica" w:hAnsi="Helvetica" w:cs="Helvetica"/>
@@ -4742,28 +4683,7 @@
           <w:szCs w:val="21"/>
           <w:shd w:val="clear" w:color="auto" w:fill="FFFFFF"/>
         </w:rPr>
-        <w:t>rea</w:t>
-      </w:r>
-      <w:proofErr w:type="gramEnd"/>
-      <w:r>
-        <w:rPr>
-          <w:rFonts w:ascii="Helvetica" w:hAnsi="Helvetica" w:cs="Helvetica"/>
-          <w:color w:val="333333"/>
-          <w:sz w:val="21"/>
-          <w:szCs w:val="21"/>
-          <w:shd w:val="clear" w:color="auto" w:fill="FFFFFF"/>
-        </w:rPr>
-        <w:t xml:space="preserve"> competitors on the Placemat for BU333 are missing in Capture</w:t>
-      </w:r>
-      <w:r>
-        <w:rPr>
-          <w:rFonts w:ascii="Helvetica" w:hAnsi="Helvetica" w:cs="Helvetica"/>
-          <w:color w:val="333333"/>
-          <w:sz w:val="21"/>
-          <w:szCs w:val="21"/>
-          <w:shd w:val="clear" w:color="auto" w:fill="FFFFFF"/>
-        </w:rPr>
-        <w:t>.  Please add all of the following.  *Update: “Other” and “AAA Disposal” are already there.</w:t>
+        <w:t xml:space="preserve"> competitors on the Placemat for BU333 are missing in Capture.  Please add all of the following.  *Update: “Other” and “AAA Disposal” are already there.</w:t>
       </w:r>
     </w:p>
     <w:p>
@@ -5402,7 +5322,7 @@
       <w:rPr>
         <w:noProof/>
       </w:rPr>
-      <w:t>3/2/2015 9:24:23 AM</w:t>
+      <w:t>3/3/2015 3:22:30 PM</w:t>
     </w:r>
     <w:r>
       <w:rPr>
@@ -10707,21 +10627,6 @@
 </file>
 
 <file path=customXml/item1.xml><?xml version="1.0" encoding="utf-8"?>
-<p:properties xmlns:p="http://schemas.microsoft.com/office/2006/metadata/properties" xmlns:xsi="http://www.w3.org/2001/XMLSchema-instance">
-  <documentManagement/>
-</p:properties>
-</file>
-
-<file path=customXml/item2.xml><?xml version="1.0" encoding="utf-8"?>
-<?mso-contentType ?>
-<FormTemplates xmlns="http://schemas.microsoft.com/sharepoint/v3/contenttype/forms">
-  <Display>DocumentLibraryForm</Display>
-  <Edit>DocumentLibraryForm</Edit>
-  <New>DocumentLibraryForm</New>
-</FormTemplates>
-</file>
-
-<file path=customXml/item3.xml><?xml version="1.0" encoding="utf-8"?>
 <ct:contentTypeSchema xmlns:ct="http://schemas.microsoft.com/office/2006/metadata/contentType" xmlns:ma="http://schemas.microsoft.com/office/2006/metadata/properties/metaAttributes" ct:_="" ma:_="" ma:contentTypeName="Document" ma:contentTypeID="0x01010007B1D441ADEC8642ABD94220A12323FC" ma:contentTypeVersion="0" ma:contentTypeDescription="Create a new document." ma:contentTypeScope="" ma:versionID="004e9817178017d7dbe120b842248b7f">
   <xsd:schema xmlns:xsd="http://www.w3.org/2001/XMLSchema" xmlns:xs="http://www.w3.org/2001/XMLSchema" xmlns:p="http://schemas.microsoft.com/office/2006/metadata/properties" targetNamespace="http://schemas.microsoft.com/office/2006/metadata/properties" ma:root="true" ma:fieldsID="c64490b4aec6201516c3a874156f37b2">
     <xsd:element name="properties">
@@ -10835,27 +10740,26 @@
 </ct:contentTypeSchema>
 </file>
 
+<file path=customXml/item2.xml><?xml version="1.0" encoding="utf-8"?>
+<?mso-contentType ?>
+<FormTemplates xmlns="http://schemas.microsoft.com/sharepoint/v3/contenttype/forms">
+  <Display>DocumentLibraryForm</Display>
+  <Edit>DocumentLibraryForm</Edit>
+  <New>DocumentLibraryForm</New>
+</FormTemplates>
+</file>
+
+<file path=customXml/item3.xml><?xml version="1.0" encoding="utf-8"?>
+<p:properties xmlns:p="http://schemas.microsoft.com/office/2006/metadata/properties" xmlns:xsi="http://www.w3.org/2001/XMLSchema-instance">
+  <documentManagement/>
+</p:properties>
+</file>
+
 <file path=customXml/item4.xml><?xml version="1.0" encoding="utf-8"?>
 <b:Sources xmlns:b="http://schemas.openxmlformats.org/officeDocument/2006/bibliography" xmlns="http://schemas.openxmlformats.org/officeDocument/2006/bibliography" SelectedStyle="\APA.XSL" StyleName="APA"/>
 </file>
 
 <file path=customXml/itemProps1.xml><?xml version="1.0" encoding="utf-8"?>
-<ds:datastoreItem xmlns:ds="http://schemas.openxmlformats.org/officeDocument/2006/customXml" ds:itemID="{E5265DE5-3E8E-4120-8280-8EC419E03148}">
-  <ds:schemaRefs>
-    <ds:schemaRef ds:uri="http://schemas.microsoft.com/office/2006/metadata/properties"/>
-  </ds:schemaRefs>
-</ds:datastoreItem>
-</file>
-
-<file path=customXml/itemProps2.xml><?xml version="1.0" encoding="utf-8"?>
-<ds:datastoreItem xmlns:ds="http://schemas.openxmlformats.org/officeDocument/2006/customXml" ds:itemID="{3CBB50F0-8F85-42BF-AC23-9DA2DC66E259}">
-  <ds:schemaRefs>
-    <ds:schemaRef ds:uri="http://schemas.microsoft.com/sharepoint/v3/contenttype/forms"/>
-  </ds:schemaRefs>
-</ds:datastoreItem>
-</file>
-
-<file path=customXml/itemProps3.xml><?xml version="1.0" encoding="utf-8"?>
 <ds:datastoreItem xmlns:ds="http://schemas.openxmlformats.org/officeDocument/2006/customXml" ds:itemID="{BA7BD11F-C275-40DD-82C9-C791F093B530}">
   <ds:schemaRefs>
     <ds:schemaRef ds:uri="http://schemas.microsoft.com/office/2006/metadata/contentType"/>
@@ -10871,8 +10775,24 @@
 </ds:datastoreItem>
 </file>
 
+<file path=customXml/itemProps2.xml><?xml version="1.0" encoding="utf-8"?>
+<ds:datastoreItem xmlns:ds="http://schemas.openxmlformats.org/officeDocument/2006/customXml" ds:itemID="{3CBB50F0-8F85-42BF-AC23-9DA2DC66E259}">
+  <ds:schemaRefs>
+    <ds:schemaRef ds:uri="http://schemas.microsoft.com/sharepoint/v3/contenttype/forms"/>
+  </ds:schemaRefs>
+</ds:datastoreItem>
+</file>
+
+<file path=customXml/itemProps3.xml><?xml version="1.0" encoding="utf-8"?>
+<ds:datastoreItem xmlns:ds="http://schemas.openxmlformats.org/officeDocument/2006/customXml" ds:itemID="{E5265DE5-3E8E-4120-8280-8EC419E03148}">
+  <ds:schemaRefs>
+    <ds:schemaRef ds:uri="http://schemas.microsoft.com/office/2006/metadata/properties"/>
+  </ds:schemaRefs>
+</ds:datastoreItem>
+</file>
+
 <file path=customXml/itemProps4.xml><?xml version="1.0" encoding="utf-8"?>
-<ds:datastoreItem xmlns:ds="http://schemas.openxmlformats.org/officeDocument/2006/customXml" ds:itemID="{501CC27D-4A84-4BCA-99A6-C9805C3355EE}">
+<ds:datastoreItem xmlns:ds="http://schemas.openxmlformats.org/officeDocument/2006/customXml" ds:itemID="{6BC0D55E-E762-46BE-8980-FF60282740E2}">
   <ds:schemaRefs>
     <ds:schemaRef ds:uri="http://schemas.openxmlformats.org/officeDocument/2006/bibliography"/>
   </ds:schemaRefs>

</xml_diff>